<commit_message>
Novas datas e edital
</commit_message>
<xml_diff>
--- a/assets/docs/template-com-identificacao.docx
+++ b/assets/docs/template-com-identificacao.docx
@@ -9341,7 +9341,71 @@
         <w:sz w:val="20"/>
         <w:szCs w:val="20"/>
       </w:rPr>
-      <w:t>1º CONGRESSO DE TERRITORIALIDADES, POLÍTICAS E SUSTENTABILIDADE. 7 e 8 de dezembro de 2023. Câmara Municipal de Itapevi/SP</w:t>
+      <w:t xml:space="preserve">1º CONGRESSO DE TERRITORIALIDADES, POLÍTICAS E SUSTENTABILIDADE. </w:t>
+    </w:r>
+    <w:r>
+      <w:rPr>
+        <w:rFonts w:ascii="Times New Roman" w:hAnsi="Times New Roman" w:cs="Times New Roman"/>
+        <w:sz w:val="20"/>
+        <w:szCs w:val="20"/>
+      </w:rPr>
+      <w:t>18</w:t>
+    </w:r>
+    <w:r>
+      <w:rPr>
+        <w:rFonts w:ascii="Times New Roman" w:hAnsi="Times New Roman" w:cs="Times New Roman"/>
+        <w:sz w:val="20"/>
+        <w:szCs w:val="20"/>
+      </w:rPr>
+      <w:t xml:space="preserve"> e </w:t>
+    </w:r>
+    <w:r>
+      <w:rPr>
+        <w:rFonts w:ascii="Times New Roman" w:hAnsi="Times New Roman" w:cs="Times New Roman"/>
+        <w:sz w:val="20"/>
+        <w:szCs w:val="20"/>
+      </w:rPr>
+      <w:t>19</w:t>
+    </w:r>
+    <w:r>
+      <w:rPr>
+        <w:rFonts w:ascii="Times New Roman" w:hAnsi="Times New Roman" w:cs="Times New Roman"/>
+        <w:sz w:val="20"/>
+        <w:szCs w:val="20"/>
+      </w:rPr>
+      <w:t xml:space="preserve"> de </w:t>
+    </w:r>
+    <w:r>
+      <w:rPr>
+        <w:rFonts w:ascii="Times New Roman" w:hAnsi="Times New Roman" w:cs="Times New Roman"/>
+        <w:sz w:val="20"/>
+        <w:szCs w:val="20"/>
+      </w:rPr>
+      <w:t xml:space="preserve">abril </w:t>
+    </w:r>
+    <w:r>
+      <w:rPr>
+        <w:rFonts w:ascii="Times New Roman" w:hAnsi="Times New Roman" w:cs="Times New Roman"/>
+        <w:sz w:val="20"/>
+        <w:szCs w:val="20"/>
+      </w:rPr>
+      <w:t>de 202</w:t>
+    </w:r>
+    <w:r>
+      <w:rPr>
+        <w:rFonts w:ascii="Times New Roman" w:hAnsi="Times New Roman" w:cs="Times New Roman"/>
+        <w:sz w:val="20"/>
+        <w:szCs w:val="20"/>
+      </w:rPr>
+      <w:t>4</w:t>
+    </w:r>
+    <w:r>
+      <w:rPr>
+        <w:rFonts w:ascii="Times New Roman" w:hAnsi="Times New Roman" w:cs="Times New Roman"/>
+        <w:sz w:val="20"/>
+        <w:szCs w:val="20"/>
+      </w:rPr>
+      <w:t>. Câmara Municipal de Itapevi/SP</w:t>
     </w:r>
   </w:p>
 </w:ftr>
@@ -10313,6 +10377,10 @@
 </file>
 
 <file path=customXml/item1.xml><?xml version="1.0" encoding="utf-8"?>
+<b:Sources xmlns:b="http://schemas.openxmlformats.org/officeDocument/2006/bibliography" xmlns="http://schemas.openxmlformats.org/officeDocument/2006/bibliography" SelectedStyle="\APASixthEditionOfficeOnline.xsl" StyleName="APA" Version="6"/>
+</file>
+
+<file path=customXml/item2.xml><?xml version="1.0" encoding="utf-8"?>
 <s:customData xmlns="http://www.wps.cn/officeDocument/2013/wpsCustomData" xmlns:s="http://www.wps.cn/officeDocument/2013/wpsCustomData">
   <customSectProps>
     <customSectPr/>
@@ -10323,22 +10391,18 @@
 </s:customData>
 </file>
 
-<file path=customXml/item2.xml><?xml version="1.0" encoding="utf-8"?>
-<b:Sources xmlns:b="http://schemas.openxmlformats.org/officeDocument/2006/bibliography" xmlns="http://schemas.openxmlformats.org/officeDocument/2006/bibliography" SelectedStyle="\APASixthEditionOfficeOnline.xsl" StyleName="APA" Version="6"/>
+<file path=customXml/itemProps1.xml><?xml version="1.0" encoding="utf-8"?>
+<ds:datastoreItem xmlns:ds="http://schemas.openxmlformats.org/officeDocument/2006/customXml" ds:itemID="{6086F4A2-6347-48B5-9335-B7C0535C858B}">
+  <ds:schemaRefs>
+    <ds:schemaRef ds:uri="http://schemas.openxmlformats.org/officeDocument/2006/bibliography"/>
+  </ds:schemaRefs>
+</ds:datastoreItem>
 </file>
 
-<file path=customXml/itemProps1.xml><?xml version="1.0" encoding="utf-8"?>
+<file path=customXml/itemProps2.xml><?xml version="1.0" encoding="utf-8"?>
 <ds:datastoreItem xmlns:ds="http://schemas.openxmlformats.org/officeDocument/2006/customXml" ds:itemID="{B1977F7D-205B-4081-913C-38D41E755F92}">
   <ds:schemaRefs>
     <ds:schemaRef ds:uri="http://www.wps.cn/officeDocument/2013/wpsCustomData"/>
   </ds:schemaRefs>
 </ds:datastoreItem>
-</file>
-
-<file path=customXml/itemProps2.xml><?xml version="1.0" encoding="utf-8"?>
-<ds:datastoreItem xmlns:ds="http://schemas.openxmlformats.org/officeDocument/2006/customXml" ds:itemID="{6086F4A2-6347-48B5-9335-B7C0535C858B}">
-  <ds:schemaRefs>
-    <ds:schemaRef ds:uri="http://schemas.openxmlformats.org/officeDocument/2006/bibliography"/>
-  </ds:schemaRefs>
-</ds:datastoreItem>
 </file>
</xml_diff>